<commit_message>
Step 1 y step 2 terminados
</commit_message>
<xml_diff>
--- a/Proyecto/Documentacion de trabajo.docx
+++ b/Proyecto/Documentacion de trabajo.docx
@@ -157,27 +157,7 @@
           <w:szCs w:val="24"/>
           <w:lang w:val="es-EC"/>
         </w:rPr>
-        <w:t xml:space="preserve">Desarrollar y comparar series temporales y modelos de aprendizaje automático para pronosticar los niveles de PM2.5 en múltiples horizontes </w:t>
-      </w:r>
-      <w:proofErr w:type="gramStart"/>
-      <w:r>
-        <w:rPr>
-          <w:rFonts w:ascii="Times New Roman" w:hAnsi="Times New Roman" w:cs="Times New Roman"/>
-          <w:sz w:val="24"/>
-          <w:szCs w:val="24"/>
-          <w:lang w:val="es-EC"/>
-        </w:rPr>
-        <w:t>( 5</w:t>
-      </w:r>
-      <w:proofErr w:type="gramEnd"/>
-      <w:r>
-        <w:rPr>
-          <w:rFonts w:ascii="Times New Roman" w:hAnsi="Times New Roman" w:cs="Times New Roman"/>
-          <w:sz w:val="24"/>
-          <w:szCs w:val="24"/>
-          <w:lang w:val="es-EC"/>
-        </w:rPr>
-        <w:t xml:space="preserve"> a 10 años y 10 días ), proporcionando información práctica mediante una aplicación </w:t>
+        <w:t xml:space="preserve">Desarrollar y comparar series temporales y modelos de aprendizaje automático para pronosticar los niveles de PM2.5 en múltiples horizontes ( 5 a 10 años y 10 días ), proporcionando información práctica mediante una aplicación </w:t>
       </w:r>
       <w:proofErr w:type="spellStart"/>
       <w:r>
@@ -272,17 +252,7 @@
           <w:szCs w:val="24"/>
           <w:lang w:val="es-EC"/>
         </w:rPr>
-        <w:t xml:space="preserve"> Notebook </w:t>
-      </w:r>
-      <w:proofErr w:type="gramStart"/>
-      <w:r>
-        <w:rPr>
-          <w:rFonts w:ascii="Times New Roman" w:hAnsi="Times New Roman" w:cs="Times New Roman"/>
-          <w:sz w:val="24"/>
-          <w:szCs w:val="24"/>
-          <w:lang w:val="es-EC"/>
-        </w:rPr>
-        <w:t>(.</w:t>
+        <w:t xml:space="preserve"> Notebook (.</w:t>
       </w:r>
       <w:proofErr w:type="spellStart"/>
       <w:r>
@@ -295,7 +265,6 @@
         <w:t>ipynb</w:t>
       </w:r>
       <w:proofErr w:type="spellEnd"/>
-      <w:proofErr w:type="gramEnd"/>
       <w:r>
         <w:rPr>
           <w:rFonts w:ascii="Times New Roman" w:hAnsi="Times New Roman" w:cs="Times New Roman"/>
@@ -1042,6 +1011,587 @@
           <w:lang w:val="es-EC"/>
         </w:rPr>
       </w:pPr>
+      <w:r>
+        <w:rPr>
+          <w:rFonts w:ascii="Times New Roman" w:hAnsi="Times New Roman" w:cs="Times New Roman"/>
+          <w:b/>
+          <w:bCs/>
+          <w:sz w:val="24"/>
+          <w:szCs w:val="24"/>
+          <w:lang w:val="es-EC"/>
+        </w:rPr>
+        <w:t>Carga de datos:</w:t>
+      </w:r>
+    </w:p>
+    <w:p>
+      <w:pPr>
+        <w:jc w:val="both"/>
+        <w:rPr>
+          <w:rFonts w:ascii="Times New Roman" w:hAnsi="Times New Roman" w:cs="Times New Roman"/>
+          <w:sz w:val="24"/>
+          <w:szCs w:val="24"/>
+          <w:lang w:val="es-EC"/>
+        </w:rPr>
+      </w:pPr>
+      <w:r>
+        <w:rPr>
+          <w:rFonts w:ascii="Times New Roman" w:hAnsi="Times New Roman" w:cs="Times New Roman"/>
+          <w:sz w:val="24"/>
+          <w:szCs w:val="24"/>
+          <w:lang w:val="es-EC"/>
+        </w:rPr>
+        <w:t xml:space="preserve">Para la primera acción a realizar en la parte de codificación es realizar la carga de datos, que esta en varios CSV, el cual se encuentra en </w:t>
+      </w:r>
+      <w:hyperlink r:id="rId5" w:history="1">
+        <w:proofErr w:type="spellStart"/>
+        <w:r>
+          <w:rPr>
+            <w:rStyle w:val="Hipervnculo"/>
+            <w:rFonts w:ascii="Times New Roman" w:hAnsi="Times New Roman" w:cs="Times New Roman"/>
+            <w:sz w:val="24"/>
+            <w:szCs w:val="24"/>
+            <w:lang w:val="es-EC"/>
+          </w:rPr>
+          <w:t>One</w:t>
+        </w:r>
+        <w:proofErr w:type="spellEnd"/>
+        <w:r>
+          <w:rPr>
+            <w:rStyle w:val="Hipervnculo"/>
+            <w:rFonts w:ascii="Times New Roman" w:hAnsi="Times New Roman" w:cs="Times New Roman"/>
+            <w:sz w:val="24"/>
+            <w:szCs w:val="24"/>
+            <w:lang w:val="es-EC"/>
+          </w:rPr>
+          <w:t xml:space="preserve"> D</w:t>
+        </w:r>
+        <w:r>
+          <w:rPr>
+            <w:rStyle w:val="Hipervnculo"/>
+            <w:rFonts w:ascii="Times New Roman" w:hAnsi="Times New Roman" w:cs="Times New Roman"/>
+            <w:sz w:val="24"/>
+            <w:szCs w:val="24"/>
+            <w:lang w:val="es-EC"/>
+          </w:rPr>
+          <w:t>r</w:t>
+        </w:r>
+        <w:r>
+          <w:rPr>
+            <w:rStyle w:val="Hipervnculo"/>
+            <w:rFonts w:ascii="Times New Roman" w:hAnsi="Times New Roman" w:cs="Times New Roman"/>
+            <w:sz w:val="24"/>
+            <w:szCs w:val="24"/>
+            <w:lang w:val="es-EC"/>
+          </w:rPr>
+          <w:t>ive</w:t>
+        </w:r>
+      </w:hyperlink>
+      <w:r>
+        <w:rPr>
+          <w:rFonts w:ascii="Times New Roman" w:hAnsi="Times New Roman" w:cs="Times New Roman"/>
+          <w:sz w:val="24"/>
+          <w:szCs w:val="24"/>
+          <w:lang w:val="es-EC"/>
+        </w:rPr>
+        <w:t xml:space="preserve">, donde se encuentran las siguientes estaciones: </w:t>
+      </w:r>
+      <w:r>
+        <w:rPr>
+          <w:rFonts w:ascii="Times New Roman" w:hAnsi="Times New Roman" w:cs="Times New Roman"/>
+          <w:b/>
+          <w:bCs/>
+          <w:sz w:val="24"/>
+          <w:szCs w:val="24"/>
+          <w:lang w:val="es-EC"/>
+        </w:rPr>
+        <w:t>Belisario, Carapungo, Centro, Cotocollao</w:t>
+      </w:r>
+      <w:r>
+        <w:rPr>
+          <w:rFonts w:ascii="Times New Roman" w:hAnsi="Times New Roman" w:cs="Times New Roman"/>
+          <w:b/>
+          <w:bCs/>
+          <w:sz w:val="24"/>
+          <w:szCs w:val="24"/>
+          <w:lang w:val="es-EC"/>
+        </w:rPr>
+        <w:t xml:space="preserve">, El Camal, </w:t>
+      </w:r>
+      <w:proofErr w:type="spellStart"/>
+      <w:r>
+        <w:rPr>
+          <w:rFonts w:ascii="Times New Roman" w:hAnsi="Times New Roman" w:cs="Times New Roman"/>
+          <w:b/>
+          <w:bCs/>
+          <w:sz w:val="24"/>
+          <w:szCs w:val="24"/>
+          <w:lang w:val="es-EC"/>
+        </w:rPr>
+        <w:t>Guamani</w:t>
+      </w:r>
+      <w:proofErr w:type="spellEnd"/>
+      <w:r>
+        <w:rPr>
+          <w:rFonts w:ascii="Times New Roman" w:hAnsi="Times New Roman" w:cs="Times New Roman"/>
+          <w:b/>
+          <w:bCs/>
+          <w:sz w:val="24"/>
+          <w:szCs w:val="24"/>
+          <w:lang w:val="es-EC"/>
+        </w:rPr>
+        <w:t xml:space="preserve">, Jipijapa, Los Chillos, San Antonio, Tumbaco </w:t>
+      </w:r>
+      <w:r>
+        <w:rPr>
+          <w:rFonts w:ascii="Times New Roman" w:hAnsi="Times New Roman" w:cs="Times New Roman"/>
+          <w:sz w:val="24"/>
+          <w:szCs w:val="24"/>
+          <w:lang w:val="es-EC"/>
+        </w:rPr>
+        <w:t>los cuales juntos conforman 10 estaciones que se registran en la datase.</w:t>
+      </w:r>
+    </w:p>
+    <w:p>
+      <w:pPr>
+        <w:pStyle w:val="Prrafodelista"/>
+        <w:numPr>
+          <w:ilvl w:val="0"/>
+          <w:numId w:val="6"/>
+        </w:numPr>
+        <w:jc w:val="both"/>
+        <w:rPr>
+          <w:rFonts w:ascii="Times New Roman" w:hAnsi="Times New Roman" w:cs="Times New Roman"/>
+          <w:sz w:val="24"/>
+          <w:szCs w:val="24"/>
+          <w:lang w:val="es-EC"/>
+        </w:rPr>
+      </w:pPr>
+      <w:r>
+        <w:rPr>
+          <w:rFonts w:ascii="Times New Roman" w:hAnsi="Times New Roman" w:cs="Times New Roman"/>
+          <w:sz w:val="24"/>
+          <w:szCs w:val="24"/>
+          <w:lang w:val="es-EC"/>
+        </w:rPr>
+        <w:t>Primero lo que se hizo es la maquetar lo que vamos a mostrar en nuestra tabla unificada de datos:</w:t>
+      </w:r>
+    </w:p>
+    <w:p>
+      <w:pPr>
+        <w:pStyle w:val="Prrafodelista"/>
+        <w:jc w:val="both"/>
+        <w:rPr>
+          <w:rFonts w:ascii="Times New Roman" w:hAnsi="Times New Roman" w:cs="Times New Roman"/>
+          <w:sz w:val="24"/>
+          <w:szCs w:val="24"/>
+          <w:lang w:val="es-EC"/>
+        </w:rPr>
+      </w:pPr>
+      <w:r>
+        <w:rPr>
+          <w:rFonts w:ascii="Times New Roman" w:hAnsi="Times New Roman" w:cs="Times New Roman"/>
+          <w:sz w:val="24"/>
+          <w:szCs w:val="24"/>
+          <w:lang w:val="es-EC"/>
+        </w:rPr>
+        <w:drawing>
+          <wp:inline distT="0" distB="0" distL="0" distR="0" wp14:anchorId="0FBD254F" wp14:editId="33E1ED78">
+            <wp:extent cx="5731510" cy="1804035"/>
+            <wp:effectExtent l="0" t="0" r="2540" b="5715"/>
+            <wp:docPr id="1" name="Imagen 1"/>
+            <wp:cNvGraphicFramePr>
+              <a:graphicFrameLocks xmlns:a="http://schemas.openxmlformats.org/drawingml/2006/main" noChangeAspect="1"/>
+            </wp:cNvGraphicFramePr>
+            <a:graphic xmlns:a="http://schemas.openxmlformats.org/drawingml/2006/main">
+              <a:graphicData uri="http://schemas.openxmlformats.org/drawingml/2006/picture">
+                <pic:pic xmlns:pic="http://schemas.openxmlformats.org/drawingml/2006/picture">
+                  <pic:nvPicPr>
+                    <pic:cNvPr id="1" name=""/>
+                    <pic:cNvPicPr/>
+                  </pic:nvPicPr>
+                  <pic:blipFill>
+                    <a:blip r:embed="rId6"/>
+                    <a:stretch>
+                      <a:fillRect/>
+                    </a:stretch>
+                  </pic:blipFill>
+                  <pic:spPr>
+                    <a:xfrm>
+                      <a:off x="0" y="0"/>
+                      <a:ext cx="5731510" cy="1804035"/>
+                    </a:xfrm>
+                    <a:prstGeom prst="rect">
+                      <a:avLst/>
+                    </a:prstGeom>
+                  </pic:spPr>
+                </pic:pic>
+              </a:graphicData>
+            </a:graphic>
+          </wp:inline>
+        </w:drawing>
+      </w:r>
+    </w:p>
+    <w:p>
+      <w:pPr>
+        <w:pStyle w:val="Prrafodelista"/>
+        <w:numPr>
+          <w:ilvl w:val="0"/>
+          <w:numId w:val="6"/>
+        </w:numPr>
+        <w:jc w:val="both"/>
+        <w:rPr>
+          <w:rFonts w:ascii="Times New Roman" w:hAnsi="Times New Roman" w:cs="Times New Roman"/>
+          <w:sz w:val="24"/>
+          <w:szCs w:val="24"/>
+          <w:lang w:val="es-EC"/>
+        </w:rPr>
+      </w:pPr>
+      <w:r>
+        <w:rPr>
+          <w:rFonts w:ascii="Times New Roman" w:hAnsi="Times New Roman" w:cs="Times New Roman"/>
+          <w:sz w:val="24"/>
+          <w:szCs w:val="24"/>
+          <w:lang w:val="es-EC"/>
+        </w:rPr>
+        <w:t>Luego iteramos en cada uno de los archivos para poder leerlos y maquetarlos con respecto a lo que necesitamos, lo único es que llegamos a ignorar en el filtro a las estaciones ya que queremos que ahí, solo nos devuelva la latitud y la longitud del nombre de la estación</w:t>
+      </w:r>
+    </w:p>
+    <w:p>
+      <w:pPr>
+        <w:pStyle w:val="Prrafodelista"/>
+        <w:jc w:val="both"/>
+        <w:rPr>
+          <w:rFonts w:ascii="Times New Roman" w:hAnsi="Times New Roman" w:cs="Times New Roman"/>
+          <w:sz w:val="24"/>
+          <w:szCs w:val="24"/>
+          <w:lang w:val="es-EC"/>
+        </w:rPr>
+      </w:pPr>
+      <w:r>
+        <w:rPr>
+          <w:rFonts w:ascii="Times New Roman" w:hAnsi="Times New Roman" w:cs="Times New Roman"/>
+          <w:sz w:val="24"/>
+          <w:szCs w:val="24"/>
+          <w:lang w:val="es-EC"/>
+        </w:rPr>
+        <w:lastRenderedPageBreak/>
+        <w:drawing>
+          <wp:inline distT="0" distB="0" distL="0" distR="0" wp14:anchorId="7159A430" wp14:editId="72377C6B">
+            <wp:extent cx="5731510" cy="2637790"/>
+            <wp:effectExtent l="0" t="0" r="2540" b="0"/>
+            <wp:docPr id="2" name="Imagen 2"/>
+            <wp:cNvGraphicFramePr>
+              <a:graphicFrameLocks xmlns:a="http://schemas.openxmlformats.org/drawingml/2006/main" noChangeAspect="1"/>
+            </wp:cNvGraphicFramePr>
+            <a:graphic xmlns:a="http://schemas.openxmlformats.org/drawingml/2006/main">
+              <a:graphicData uri="http://schemas.openxmlformats.org/drawingml/2006/picture">
+                <pic:pic xmlns:pic="http://schemas.openxmlformats.org/drawingml/2006/picture">
+                  <pic:nvPicPr>
+                    <pic:cNvPr id="1" name=""/>
+                    <pic:cNvPicPr/>
+                  </pic:nvPicPr>
+                  <pic:blipFill>
+                    <a:blip r:embed="rId7"/>
+                    <a:stretch>
+                      <a:fillRect/>
+                    </a:stretch>
+                  </pic:blipFill>
+                  <pic:spPr>
+                    <a:xfrm>
+                      <a:off x="0" y="0"/>
+                      <a:ext cx="5731510" cy="2637790"/>
+                    </a:xfrm>
+                    <a:prstGeom prst="rect">
+                      <a:avLst/>
+                    </a:prstGeom>
+                  </pic:spPr>
+                </pic:pic>
+              </a:graphicData>
+            </a:graphic>
+          </wp:inline>
+        </w:drawing>
+      </w:r>
+    </w:p>
+    <w:p>
+      <w:pPr>
+        <w:pStyle w:val="Prrafodelista"/>
+        <w:numPr>
+          <w:ilvl w:val="1"/>
+          <w:numId w:val="6"/>
+        </w:numPr>
+        <w:jc w:val="both"/>
+        <w:rPr>
+          <w:rFonts w:ascii="Times New Roman" w:hAnsi="Times New Roman" w:cs="Times New Roman"/>
+          <w:sz w:val="24"/>
+          <w:szCs w:val="24"/>
+          <w:lang w:val="es-EC"/>
+        </w:rPr>
+      </w:pPr>
+      <w:r>
+        <w:rPr>
+          <w:rFonts w:ascii="Times New Roman" w:hAnsi="Times New Roman" w:cs="Times New Roman"/>
+          <w:sz w:val="24"/>
+          <w:szCs w:val="24"/>
+          <w:lang w:val="es-EC"/>
+        </w:rPr>
+        <w:t xml:space="preserve">Aquí podremos ver como hace falta la data utilizando la librería de </w:t>
+      </w:r>
+      <w:proofErr w:type="spellStart"/>
+      <w:r>
+        <w:rPr>
+          <w:rFonts w:ascii="Times New Roman" w:hAnsi="Times New Roman" w:cs="Times New Roman"/>
+          <w:sz w:val="24"/>
+          <w:szCs w:val="24"/>
+          <w:lang w:val="es-EC"/>
+        </w:rPr>
+        <w:t>python</w:t>
+      </w:r>
+      <w:proofErr w:type="spellEnd"/>
+      <w:r>
+        <w:rPr>
+          <w:rFonts w:ascii="Times New Roman" w:hAnsi="Times New Roman" w:cs="Times New Roman"/>
+          <w:sz w:val="24"/>
+          <w:szCs w:val="24"/>
+          <w:lang w:val="es-EC"/>
+        </w:rPr>
+        <w:t xml:space="preserve"> </w:t>
+      </w:r>
+      <w:proofErr w:type="spellStart"/>
+      <w:r>
+        <w:rPr>
+          <w:rFonts w:ascii="Times New Roman" w:hAnsi="Times New Roman" w:cs="Times New Roman"/>
+          <w:sz w:val="24"/>
+          <w:szCs w:val="24"/>
+          <w:lang w:val="es-EC"/>
+        </w:rPr>
+        <w:t>missing</w:t>
+      </w:r>
+      <w:proofErr w:type="spellEnd"/>
+      <w:r>
+        <w:rPr>
+          <w:rFonts w:ascii="Times New Roman" w:hAnsi="Times New Roman" w:cs="Times New Roman"/>
+          <w:sz w:val="24"/>
+          <w:szCs w:val="24"/>
+          <w:lang w:val="es-EC"/>
+        </w:rPr>
+        <w:t>, y se llega a visualizar así:</w:t>
+      </w:r>
+    </w:p>
+    <w:p>
+      <w:pPr>
+        <w:ind w:left="1080"/>
+        <w:jc w:val="both"/>
+        <w:rPr>
+          <w:rFonts w:ascii="Times New Roman" w:hAnsi="Times New Roman" w:cs="Times New Roman"/>
+          <w:sz w:val="24"/>
+          <w:szCs w:val="24"/>
+          <w:lang w:val="es-EC"/>
+        </w:rPr>
+      </w:pPr>
+      <w:r>
+        <w:rPr>
+          <w:rFonts w:ascii="Times New Roman" w:hAnsi="Times New Roman" w:cs="Times New Roman"/>
+          <w:sz w:val="24"/>
+          <w:szCs w:val="24"/>
+          <w:lang w:val="es-EC"/>
+        </w:rPr>
+        <w:drawing>
+          <wp:inline distT="0" distB="0" distL="0" distR="0" wp14:anchorId="03632493" wp14:editId="65252162">
+            <wp:extent cx="5731510" cy="2564765"/>
+            <wp:effectExtent l="0" t="0" r="2540" b="6985"/>
+            <wp:docPr id="8" name="Imagen 8"/>
+            <wp:cNvGraphicFramePr>
+              <a:graphicFrameLocks xmlns:a="http://schemas.openxmlformats.org/drawingml/2006/main" noChangeAspect="1"/>
+            </wp:cNvGraphicFramePr>
+            <a:graphic xmlns:a="http://schemas.openxmlformats.org/drawingml/2006/main">
+              <a:graphicData uri="http://schemas.openxmlformats.org/drawingml/2006/picture">
+                <pic:pic xmlns:pic="http://schemas.openxmlformats.org/drawingml/2006/picture">
+                  <pic:nvPicPr>
+                    <pic:cNvPr id="1" name=""/>
+                    <pic:cNvPicPr/>
+                  </pic:nvPicPr>
+                  <pic:blipFill>
+                    <a:blip r:embed="rId8"/>
+                    <a:stretch>
+                      <a:fillRect/>
+                    </a:stretch>
+                  </pic:blipFill>
+                  <pic:spPr>
+                    <a:xfrm>
+                      <a:off x="0" y="0"/>
+                      <a:ext cx="5731510" cy="2564765"/>
+                    </a:xfrm>
+                    <a:prstGeom prst="rect">
+                      <a:avLst/>
+                    </a:prstGeom>
+                  </pic:spPr>
+                </pic:pic>
+              </a:graphicData>
+            </a:graphic>
+          </wp:inline>
+        </w:drawing>
+      </w:r>
+    </w:p>
+    <w:p>
+      <w:pPr>
+        <w:pStyle w:val="Prrafodelista"/>
+        <w:numPr>
+          <w:ilvl w:val="0"/>
+          <w:numId w:val="6"/>
+        </w:numPr>
+        <w:jc w:val="both"/>
+        <w:rPr>
+          <w:rFonts w:ascii="Times New Roman" w:hAnsi="Times New Roman" w:cs="Times New Roman"/>
+          <w:sz w:val="24"/>
+          <w:szCs w:val="24"/>
+          <w:lang w:val="es-EC"/>
+        </w:rPr>
+      </w:pPr>
+      <w:r>
+        <w:rPr>
+          <w:rFonts w:ascii="Times New Roman" w:hAnsi="Times New Roman" w:cs="Times New Roman"/>
+          <w:sz w:val="24"/>
+          <w:szCs w:val="24"/>
+          <w:lang w:val="es-EC"/>
+        </w:rPr>
+        <w:t>Hacemos una limpieza de datos, como la fecha y los datos que no queremos en nuestras columnas, en ello se lleva a unificar solo un formato</w:t>
+      </w:r>
+    </w:p>
+    <w:p>
+      <w:pPr>
+        <w:pStyle w:val="Prrafodelista"/>
+        <w:jc w:val="both"/>
+        <w:rPr>
+          <w:rFonts w:ascii="Times New Roman" w:hAnsi="Times New Roman" w:cs="Times New Roman"/>
+          <w:sz w:val="24"/>
+          <w:szCs w:val="24"/>
+          <w:lang w:val="es-EC"/>
+        </w:rPr>
+      </w:pPr>
+      <w:r>
+        <w:rPr>
+          <w:rFonts w:ascii="Times New Roman" w:hAnsi="Times New Roman" w:cs="Times New Roman"/>
+          <w:sz w:val="24"/>
+          <w:szCs w:val="24"/>
+          <w:lang w:val="es-EC"/>
+        </w:rPr>
+        <w:drawing>
+          <wp:inline distT="0" distB="0" distL="0" distR="0" wp14:anchorId="69F6586C" wp14:editId="02345F85">
+            <wp:extent cx="5731510" cy="1433830"/>
+            <wp:effectExtent l="0" t="0" r="2540" b="0"/>
+            <wp:docPr id="4" name="Imagen 4"/>
+            <wp:cNvGraphicFramePr>
+              <a:graphicFrameLocks xmlns:a="http://schemas.openxmlformats.org/drawingml/2006/main" noChangeAspect="1"/>
+            </wp:cNvGraphicFramePr>
+            <a:graphic xmlns:a="http://schemas.openxmlformats.org/drawingml/2006/main">
+              <a:graphicData uri="http://schemas.openxmlformats.org/drawingml/2006/picture">
+                <pic:pic xmlns:pic="http://schemas.openxmlformats.org/drawingml/2006/picture">
+                  <pic:nvPicPr>
+                    <pic:cNvPr id="1" name=""/>
+                    <pic:cNvPicPr/>
+                  </pic:nvPicPr>
+                  <pic:blipFill>
+                    <a:blip r:embed="rId9"/>
+                    <a:stretch>
+                      <a:fillRect/>
+                    </a:stretch>
+                  </pic:blipFill>
+                  <pic:spPr>
+                    <a:xfrm>
+                      <a:off x="0" y="0"/>
+                      <a:ext cx="5731510" cy="1433830"/>
+                    </a:xfrm>
+                    <a:prstGeom prst="rect">
+                      <a:avLst/>
+                    </a:prstGeom>
+                  </pic:spPr>
+                </pic:pic>
+              </a:graphicData>
+            </a:graphic>
+          </wp:inline>
+        </w:drawing>
+      </w:r>
+    </w:p>
+    <w:p>
+      <w:pPr>
+        <w:pStyle w:val="Prrafodelista"/>
+        <w:numPr>
+          <w:ilvl w:val="0"/>
+          <w:numId w:val="6"/>
+        </w:numPr>
+        <w:jc w:val="both"/>
+        <w:rPr>
+          <w:rFonts w:ascii="Times New Roman" w:hAnsi="Times New Roman" w:cs="Times New Roman"/>
+          <w:sz w:val="24"/>
+          <w:szCs w:val="24"/>
+          <w:lang w:val="es-EC"/>
+        </w:rPr>
+      </w:pPr>
+      <w:r>
+        <w:rPr>
+          <w:rFonts w:ascii="Times New Roman" w:hAnsi="Times New Roman" w:cs="Times New Roman"/>
+          <w:sz w:val="24"/>
+          <w:szCs w:val="24"/>
+          <w:lang w:val="es-EC"/>
+        </w:rPr>
+        <w:t>Por último, hacemos una media mensual y una por horas para poder sacar las predicciones a futuro</w:t>
+      </w:r>
+    </w:p>
+    <w:p>
+      <w:pPr>
+        <w:pStyle w:val="Prrafodelista"/>
+        <w:jc w:val="both"/>
+        <w:rPr>
+          <w:rFonts w:ascii="Times New Roman" w:hAnsi="Times New Roman" w:cs="Times New Roman"/>
+          <w:sz w:val="24"/>
+          <w:szCs w:val="24"/>
+          <w:lang w:val="es-EC"/>
+        </w:rPr>
+      </w:pPr>
+      <w:r>
+        <w:rPr>
+          <w:rFonts w:ascii="Times New Roman" w:hAnsi="Times New Roman" w:cs="Times New Roman"/>
+          <w:sz w:val="24"/>
+          <w:szCs w:val="24"/>
+          <w:lang w:val="es-EC"/>
+        </w:rPr>
+        <w:lastRenderedPageBreak/>
+        <w:drawing>
+          <wp:inline distT="0" distB="0" distL="0" distR="0" wp14:anchorId="688DA755" wp14:editId="23E35702">
+            <wp:extent cx="5731510" cy="1120140"/>
+            <wp:effectExtent l="0" t="0" r="2540" b="3810"/>
+            <wp:docPr id="5" name="Imagen 5"/>
+            <wp:cNvGraphicFramePr>
+              <a:graphicFrameLocks xmlns:a="http://schemas.openxmlformats.org/drawingml/2006/main" noChangeAspect="1"/>
+            </wp:cNvGraphicFramePr>
+            <a:graphic xmlns:a="http://schemas.openxmlformats.org/drawingml/2006/main">
+              <a:graphicData uri="http://schemas.openxmlformats.org/drawingml/2006/picture">
+                <pic:pic xmlns:pic="http://schemas.openxmlformats.org/drawingml/2006/picture">
+                  <pic:nvPicPr>
+                    <pic:cNvPr id="1" name=""/>
+                    <pic:cNvPicPr/>
+                  </pic:nvPicPr>
+                  <pic:blipFill>
+                    <a:blip r:embed="rId10"/>
+                    <a:stretch>
+                      <a:fillRect/>
+                    </a:stretch>
+                  </pic:blipFill>
+                  <pic:spPr>
+                    <a:xfrm>
+                      <a:off x="0" y="0"/>
+                      <a:ext cx="5731510" cy="1120140"/>
+                    </a:xfrm>
+                    <a:prstGeom prst="rect">
+                      <a:avLst/>
+                    </a:prstGeom>
+                  </pic:spPr>
+                </pic:pic>
+              </a:graphicData>
+            </a:graphic>
+          </wp:inline>
+        </w:drawing>
+      </w:r>
     </w:p>
     <w:sectPr>
       <w:pgSz w:w="11906" w:h="16838"/>
@@ -1056,6 +1606,95 @@
 <file path=word/numbering.xml><?xml version="1.0" encoding="utf-8"?>
 <w:numbering xmlns:wpc="http://schemas.microsoft.com/office/word/2010/wordprocessingCanvas" xmlns:cx="http://schemas.microsoft.com/office/drawing/2014/chartex" xmlns:cx1="http://schemas.microsoft.com/office/drawing/2015/9/8/chartex" xmlns:cx2="http://schemas.microsoft.com/office/drawing/2015/10/21/chartex" xmlns:cx3="http://schemas.microsoft.com/office/drawing/2016/5/9/chartex" xmlns:cx4="http://schemas.microsoft.com/office/drawing/2016/5/10/chartex" xmlns:cx5="http://schemas.microsoft.com/office/drawing/2016/5/11/chartex" xmlns:cx6="http://schemas.microsoft.com/office/drawing/2016/5/12/chartex" xmlns:cx7="http://schemas.microsoft.com/office/drawing/2016/5/13/chartex" xmlns:cx8="http://schemas.microsoft.com/office/drawing/2016/5/14/chartex" xmlns:mc="http://schemas.openxmlformats.org/markup-compatibility/2006" xmlns:aink="http://schemas.microsoft.com/office/drawing/2016/ink" xmlns:am3d="http://schemas.microsoft.com/office/drawing/2017/model3d" xmlns:o="urn:schemas-microsoft-com:office:office" xmlns:r="http://schemas.openxmlformats.org/officeDocument/2006/relationships" xmlns:m="http://schemas.openxmlformats.org/officeDocument/2006/math" xmlns:v="urn:schemas-microsoft-com:vml" xmlns:wp14="http://schemas.microsoft.com/office/word/2010/wordprocessingDrawing" xmlns:wp="http://schemas.openxmlformats.org/drawingml/2006/wordprocessingDrawing" xmlns:w10="urn:schemas-microsoft-com:office:word" xmlns:w="http://schemas.openxmlformats.org/wordprocessingml/2006/main" xmlns:w14="http://schemas.microsoft.com/office/word/2010/wordml" xmlns:w15="http://schemas.microsoft.com/office/word/2012/wordml" xmlns:w16cex="http://schemas.microsoft.com/office/word/2018/wordml/cex" xmlns:w16cid="http://schemas.microsoft.com/office/word/2016/wordml/cid" xmlns:w16="http://schemas.microsoft.com/office/word/2018/wordml" xmlns:w16sdtdh="http://schemas.microsoft.com/office/word/2020/wordml/sdtdatahash" xmlns:w16se="http://schemas.microsoft.com/office/word/2015/wordml/symex" xmlns:wpg="http://schemas.microsoft.com/office/word/2010/wordprocessingGroup" xmlns:wpi="http://schemas.microsoft.com/office/word/2010/wordprocessingInk" xmlns:wne="http://schemas.microsoft.com/office/word/2006/wordml" xmlns:wps="http://schemas.microsoft.com/office/word/2010/wordprocessingShape" mc:Ignorable="w14 w15 w16se w16cid w16 w16cex w16sdtdh wp14">
   <w:abstractNum w:abstractNumId="0" w15:restartNumberingAfterBreak="0">
+    <w:nsid w:val="030B725F"/>
+    <w:multiLevelType w:val="hybridMultilevel"/>
+    <w:tmpl w:val="FC46C822"/>
+    <w:lvl w:ilvl="0" w:tplc="0809000F">
+      <w:start w:val="1"/>
+      <w:numFmt w:val="decimal"/>
+      <w:lvlText w:val="%1."/>
+      <w:lvlJc w:val="left"/>
+      <w:pPr>
+        <w:ind w:left="720" w:hanging="360"/>
+      </w:pPr>
+      <w:rPr>
+        <w:rFonts w:hint="default"/>
+      </w:rPr>
+    </w:lvl>
+    <w:lvl w:ilvl="1" w:tplc="08090019">
+      <w:start w:val="1"/>
+      <w:numFmt w:val="lowerLetter"/>
+      <w:lvlText w:val="%2."/>
+      <w:lvlJc w:val="left"/>
+      <w:pPr>
+        <w:ind w:left="1440" w:hanging="360"/>
+      </w:pPr>
+    </w:lvl>
+    <w:lvl w:ilvl="2" w:tplc="0809001B" w:tentative="1">
+      <w:start w:val="1"/>
+      <w:numFmt w:val="lowerRoman"/>
+      <w:lvlText w:val="%3."/>
+      <w:lvlJc w:val="right"/>
+      <w:pPr>
+        <w:ind w:left="2160" w:hanging="180"/>
+      </w:pPr>
+    </w:lvl>
+    <w:lvl w:ilvl="3" w:tplc="0809000F" w:tentative="1">
+      <w:start w:val="1"/>
+      <w:numFmt w:val="decimal"/>
+      <w:lvlText w:val="%4."/>
+      <w:lvlJc w:val="left"/>
+      <w:pPr>
+        <w:ind w:left="2880" w:hanging="360"/>
+      </w:pPr>
+    </w:lvl>
+    <w:lvl w:ilvl="4" w:tplc="08090019" w:tentative="1">
+      <w:start w:val="1"/>
+      <w:numFmt w:val="lowerLetter"/>
+      <w:lvlText w:val="%5."/>
+      <w:lvlJc w:val="left"/>
+      <w:pPr>
+        <w:ind w:left="3600" w:hanging="360"/>
+      </w:pPr>
+    </w:lvl>
+    <w:lvl w:ilvl="5" w:tplc="0809001B" w:tentative="1">
+      <w:start w:val="1"/>
+      <w:numFmt w:val="lowerRoman"/>
+      <w:lvlText w:val="%6."/>
+      <w:lvlJc w:val="right"/>
+      <w:pPr>
+        <w:ind w:left="4320" w:hanging="180"/>
+      </w:pPr>
+    </w:lvl>
+    <w:lvl w:ilvl="6" w:tplc="0809000F" w:tentative="1">
+      <w:start w:val="1"/>
+      <w:numFmt w:val="decimal"/>
+      <w:lvlText w:val="%7."/>
+      <w:lvlJc w:val="left"/>
+      <w:pPr>
+        <w:ind w:left="5040" w:hanging="360"/>
+      </w:pPr>
+    </w:lvl>
+    <w:lvl w:ilvl="7" w:tplc="08090019" w:tentative="1">
+      <w:start w:val="1"/>
+      <w:numFmt w:val="lowerLetter"/>
+      <w:lvlText w:val="%8."/>
+      <w:lvlJc w:val="left"/>
+      <w:pPr>
+        <w:ind w:left="5760" w:hanging="360"/>
+      </w:pPr>
+    </w:lvl>
+    <w:lvl w:ilvl="8" w:tplc="0809001B" w:tentative="1">
+      <w:start w:val="1"/>
+      <w:numFmt w:val="lowerRoman"/>
+      <w:lvlText w:val="%9."/>
+      <w:lvlJc w:val="right"/>
+      <w:pPr>
+        <w:ind w:left="6480" w:hanging="180"/>
+      </w:pPr>
+    </w:lvl>
+  </w:abstractNum>
+  <w:abstractNum w:abstractNumId="1" w15:restartNumberingAfterBreak="0">
     <w:nsid w:val="13E5610E"/>
     <w:multiLevelType w:val="hybridMultilevel"/>
     <w:tmpl w:val="4C6C420A"/>
@@ -1144,7 +1783,7 @@
       </w:pPr>
     </w:lvl>
   </w:abstractNum>
-  <w:abstractNum w:abstractNumId="1" w15:restartNumberingAfterBreak="0">
+  <w:abstractNum w:abstractNumId="2" w15:restartNumberingAfterBreak="0">
     <w:nsid w:val="204B261B"/>
     <w:multiLevelType w:val="hybridMultilevel"/>
     <w:tmpl w:val="99E6BBCC"/>
@@ -1257,7 +1896,120 @@
       </w:rPr>
     </w:lvl>
   </w:abstractNum>
-  <w:abstractNum w:abstractNumId="2" w15:restartNumberingAfterBreak="0">
+  <w:abstractNum w:abstractNumId="3" w15:restartNumberingAfterBreak="0">
+    <w:nsid w:val="49B43BBE"/>
+    <w:multiLevelType w:val="hybridMultilevel"/>
+    <w:tmpl w:val="5F62B462"/>
+    <w:lvl w:ilvl="0" w:tplc="21A29756">
+      <w:start w:val="1"/>
+      <w:numFmt w:val="bullet"/>
+      <w:lvlText w:val="-"/>
+      <w:lvlJc w:val="left"/>
+      <w:pPr>
+        <w:ind w:left="720" w:hanging="360"/>
+      </w:pPr>
+      <w:rPr>
+        <w:rFonts w:ascii="Times New Roman" w:eastAsiaTheme="minorHAnsi" w:hAnsi="Times New Roman" w:cs="Times New Roman" w:hint="default"/>
+      </w:rPr>
+    </w:lvl>
+    <w:lvl w:ilvl="1" w:tplc="08090003" w:tentative="1">
+      <w:start w:val="1"/>
+      <w:numFmt w:val="bullet"/>
+      <w:lvlText w:val="o"/>
+      <w:lvlJc w:val="left"/>
+      <w:pPr>
+        <w:ind w:left="1440" w:hanging="360"/>
+      </w:pPr>
+      <w:rPr>
+        <w:rFonts w:ascii="Courier New" w:hAnsi="Courier New" w:cs="Courier New" w:hint="default"/>
+      </w:rPr>
+    </w:lvl>
+    <w:lvl w:ilvl="2" w:tplc="08090005" w:tentative="1">
+      <w:start w:val="1"/>
+      <w:numFmt w:val="bullet"/>
+      <w:lvlText w:val=""/>
+      <w:lvlJc w:val="left"/>
+      <w:pPr>
+        <w:ind w:left="2160" w:hanging="360"/>
+      </w:pPr>
+      <w:rPr>
+        <w:rFonts w:ascii="Wingdings" w:hAnsi="Wingdings" w:hint="default"/>
+      </w:rPr>
+    </w:lvl>
+    <w:lvl w:ilvl="3" w:tplc="08090001" w:tentative="1">
+      <w:start w:val="1"/>
+      <w:numFmt w:val="bullet"/>
+      <w:lvlText w:val=""/>
+      <w:lvlJc w:val="left"/>
+      <w:pPr>
+        <w:ind w:left="2880" w:hanging="360"/>
+      </w:pPr>
+      <w:rPr>
+        <w:rFonts w:ascii="Symbol" w:hAnsi="Symbol" w:hint="default"/>
+      </w:rPr>
+    </w:lvl>
+    <w:lvl w:ilvl="4" w:tplc="08090003" w:tentative="1">
+      <w:start w:val="1"/>
+      <w:numFmt w:val="bullet"/>
+      <w:lvlText w:val="o"/>
+      <w:lvlJc w:val="left"/>
+      <w:pPr>
+        <w:ind w:left="3600" w:hanging="360"/>
+      </w:pPr>
+      <w:rPr>
+        <w:rFonts w:ascii="Courier New" w:hAnsi="Courier New" w:cs="Courier New" w:hint="default"/>
+      </w:rPr>
+    </w:lvl>
+    <w:lvl w:ilvl="5" w:tplc="08090005" w:tentative="1">
+      <w:start w:val="1"/>
+      <w:numFmt w:val="bullet"/>
+      <w:lvlText w:val=""/>
+      <w:lvlJc w:val="left"/>
+      <w:pPr>
+        <w:ind w:left="4320" w:hanging="360"/>
+      </w:pPr>
+      <w:rPr>
+        <w:rFonts w:ascii="Wingdings" w:hAnsi="Wingdings" w:hint="default"/>
+      </w:rPr>
+    </w:lvl>
+    <w:lvl w:ilvl="6" w:tplc="08090001" w:tentative="1">
+      <w:start w:val="1"/>
+      <w:numFmt w:val="bullet"/>
+      <w:lvlText w:val=""/>
+      <w:lvlJc w:val="left"/>
+      <w:pPr>
+        <w:ind w:left="5040" w:hanging="360"/>
+      </w:pPr>
+      <w:rPr>
+        <w:rFonts w:ascii="Symbol" w:hAnsi="Symbol" w:hint="default"/>
+      </w:rPr>
+    </w:lvl>
+    <w:lvl w:ilvl="7" w:tplc="08090003" w:tentative="1">
+      <w:start w:val="1"/>
+      <w:numFmt w:val="bullet"/>
+      <w:lvlText w:val="o"/>
+      <w:lvlJc w:val="left"/>
+      <w:pPr>
+        <w:ind w:left="5760" w:hanging="360"/>
+      </w:pPr>
+      <w:rPr>
+        <w:rFonts w:ascii="Courier New" w:hAnsi="Courier New" w:cs="Courier New" w:hint="default"/>
+      </w:rPr>
+    </w:lvl>
+    <w:lvl w:ilvl="8" w:tplc="08090005" w:tentative="1">
+      <w:start w:val="1"/>
+      <w:numFmt w:val="bullet"/>
+      <w:lvlText w:val=""/>
+      <w:lvlJc w:val="left"/>
+      <w:pPr>
+        <w:ind w:left="6480" w:hanging="360"/>
+      </w:pPr>
+      <w:rPr>
+        <w:rFonts w:ascii="Wingdings" w:hAnsi="Wingdings" w:hint="default"/>
+      </w:rPr>
+    </w:lvl>
+  </w:abstractNum>
+  <w:abstractNum w:abstractNumId="4" w15:restartNumberingAfterBreak="0">
     <w:nsid w:val="701E715C"/>
     <w:multiLevelType w:val="hybridMultilevel"/>
     <w:tmpl w:val="052478FE"/>
@@ -1348,7 +2100,7 @@
       </w:pPr>
     </w:lvl>
   </w:abstractNum>
-  <w:abstractNum w:abstractNumId="3" w15:restartNumberingAfterBreak="0">
+  <w:abstractNum w:abstractNumId="5" w15:restartNumberingAfterBreak="0">
     <w:nsid w:val="73A96039"/>
     <w:multiLevelType w:val="hybridMultilevel"/>
     <w:tmpl w:val="9B62A91A"/>
@@ -1438,16 +2190,22 @@
     </w:lvl>
   </w:abstractNum>
   <w:num w:numId="1">
-    <w:abstractNumId w:val="0"/>
+    <w:abstractNumId w:val="1"/>
   </w:num>
   <w:num w:numId="2">
-    <w:abstractNumId w:val="1"/>
+    <w:abstractNumId w:val="2"/>
   </w:num>
   <w:num w:numId="3">
-    <w:abstractNumId w:val="2"/>
+    <w:abstractNumId w:val="4"/>
   </w:num>
   <w:num w:numId="4">
+    <w:abstractNumId w:val="5"/>
+  </w:num>
+  <w:num w:numId="5">
     <w:abstractNumId w:val="3"/>
+  </w:num>
+  <w:num w:numId="6">
+    <w:abstractNumId w:val="0"/>
   </w:num>
 </w:numbering>
 </file>
@@ -1889,6 +2647,41 @@
       <w:contextualSpacing/>
     </w:pPr>
   </w:style>
+  <w:style w:type="character" w:styleId="Hipervnculo">
+    <w:name w:val="Hyperlink"/>
+    <w:basedOn w:val="Fuentedeprrafopredeter"/>
+    <w:uiPriority w:val="99"/>
+    <w:unhideWhenUsed/>
+    <w:rsid w:val="00F27D82"/>
+    <w:rPr>
+      <w:color w:val="0563C1" w:themeColor="hyperlink"/>
+      <w:u w:val="single"/>
+    </w:rPr>
+  </w:style>
+  <w:style w:type="character" w:styleId="Mencinsinresolver">
+    <w:name w:val="Unresolved Mention"/>
+    <w:basedOn w:val="Fuentedeprrafopredeter"/>
+    <w:uiPriority w:val="99"/>
+    <w:semiHidden/>
+    <w:unhideWhenUsed/>
+    <w:rsid w:val="00F27D82"/>
+    <w:rPr>
+      <w:color w:val="605E5C"/>
+      <w:shd w:val="clear" w:color="auto" w:fill="E1DFDD"/>
+    </w:rPr>
+  </w:style>
+  <w:style w:type="character" w:styleId="Hipervnculovisitado">
+    <w:name w:val="FollowedHyperlink"/>
+    <w:basedOn w:val="Fuentedeprrafopredeter"/>
+    <w:uiPriority w:val="99"/>
+    <w:semiHidden/>
+    <w:unhideWhenUsed/>
+    <w:rsid w:val="00F27D82"/>
+    <w:rPr>
+      <w:color w:val="954F72" w:themeColor="followedHyperlink"/>
+      <w:u w:val="single"/>
+    </w:rPr>
+  </w:style>
 </w:styles>
 </file>
 

</xml_diff>